<commit_message>
completed additional testing exercises
</commit_message>
<xml_diff>
--- a/SWEN3165/20190321/Class Summary.docx
+++ b/SWEN3165/20190321/Class Summary.docx
@@ -6,15 +6,13 @@
       <w:pPr>
         <w:ind w:left="1440" w:hanging="1440"/>
         <w:rPr>
-          <w:rFonts w:ascii="Times New Roman" w:hAnsi="Times New Roman" w:cs="Times New Roman"/>
-          <w:sz w:val="24"/>
-          <w:szCs w:val="24"/>
-        </w:rPr>
-      </w:pPr>
-      <w:r>
-        <w:rPr>
-          <w:rFonts w:ascii="Times New Roman" w:hAnsi="Times New Roman" w:cs="Times New Roman"/>
-          <w:sz w:val="24"/>
+          <w:rFonts w:cs="Times New Roman"/>
+          <w:szCs w:val="24"/>
+        </w:rPr>
+      </w:pPr>
+      <w:r>
+        <w:rPr>
+          <w:rFonts w:cs="Times New Roman"/>
           <w:szCs w:val="24"/>
         </w:rPr>
         <w:t>ID: 180917</w:t>
@@ -24,23 +22,20 @@
       <w:pPr>
         <w:ind w:left="1440" w:hanging="1440"/>
         <w:rPr>
-          <w:rFonts w:ascii="Times New Roman" w:hAnsi="Times New Roman" w:cs="Times New Roman"/>
-          <w:sz w:val="24"/>
-          <w:szCs w:val="24"/>
-        </w:rPr>
-      </w:pPr>
-      <w:r>
-        <w:rPr>
-          <w:rFonts w:ascii="Times New Roman" w:hAnsi="Times New Roman" w:cs="Times New Roman"/>
-          <w:sz w:val="24"/>
+          <w:rFonts w:cs="Times New Roman"/>
+          <w:szCs w:val="24"/>
+        </w:rPr>
+      </w:pPr>
+      <w:r>
+        <w:rPr>
+          <w:rFonts w:cs="Times New Roman"/>
           <w:szCs w:val="24"/>
         </w:rPr>
         <w:t xml:space="preserve">Course: </w:t>
       </w:r>
       <w:r>
         <w:rPr>
-          <w:rFonts w:ascii="Times New Roman" w:hAnsi="Times New Roman" w:cs="Times New Roman"/>
-          <w:sz w:val="24"/>
+          <w:rFonts w:cs="Times New Roman"/>
           <w:szCs w:val="24"/>
         </w:rPr>
         <w:t>Software Testing</w:t>
@@ -50,31 +45,34 @@
       <w:pPr>
         <w:ind w:left="1440" w:hanging="1440"/>
         <w:rPr>
-          <w:rFonts w:ascii="Times New Roman" w:hAnsi="Times New Roman" w:cs="Times New Roman"/>
-          <w:sz w:val="24"/>
-          <w:szCs w:val="24"/>
-        </w:rPr>
-      </w:pPr>
-      <w:r>
-        <w:rPr>
-          <w:rFonts w:ascii="Times New Roman" w:hAnsi="Times New Roman" w:cs="Times New Roman"/>
-          <w:sz w:val="24"/>
+          <w:rFonts w:cs="Times New Roman"/>
+          <w:szCs w:val="24"/>
+        </w:rPr>
+      </w:pPr>
+      <w:r>
+        <w:rPr>
+          <w:rFonts w:cs="Times New Roman"/>
           <w:szCs w:val="24"/>
         </w:rPr>
         <w:t xml:space="preserve">Date: </w:t>
       </w:r>
       <w:r>
         <w:rPr>
-          <w:rFonts w:ascii="Times New Roman" w:hAnsi="Times New Roman" w:cs="Times New Roman"/>
-          <w:sz w:val="24"/>
-          <w:szCs w:val="24"/>
-        </w:rPr>
-        <w:t>April  11</w:t>
-      </w:r>
-      <w:r>
-        <w:rPr>
-          <w:rFonts w:ascii="Times New Roman" w:hAnsi="Times New Roman" w:cs="Times New Roman"/>
-          <w:sz w:val="24"/>
+          <w:rFonts w:cs="Times New Roman"/>
+          <w:szCs w:val="24"/>
+        </w:rPr>
+        <w:t xml:space="preserve">March </w:t>
+      </w:r>
+      <w:r>
+        <w:rPr>
+          <w:rFonts w:cs="Times New Roman"/>
+          <w:szCs w:val="24"/>
+        </w:rPr>
+        <w:t>21</w:t>
+      </w:r>
+      <w:r>
+        <w:rPr>
+          <w:rFonts w:cs="Times New Roman"/>
           <w:szCs w:val="24"/>
         </w:rPr>
         <w:t>, 2019</w:t>
@@ -84,14 +82,13 @@
       <w:pPr>
         <w:ind w:left="1440" w:hanging="1440"/>
         <w:rPr>
-          <w:rFonts w:ascii="Times New Roman" w:hAnsi="Times New Roman" w:cs="Times New Roman"/>
-          <w:sz w:val="24"/>
-          <w:szCs w:val="24"/>
-        </w:rPr>
-      </w:pPr>
-      <w:r>
-        <w:rPr>
-          <w:rFonts w:ascii="Times New Roman" w:hAnsi="Times New Roman" w:cs="Times New Roman"/>
+          <w:rFonts w:cs="Times New Roman"/>
+          <w:szCs w:val="24"/>
+        </w:rPr>
+      </w:pPr>
+      <w:r>
+        <w:rPr>
+          <w:rFonts w:cs="Times New Roman"/>
           <w:sz w:val="32"/>
           <w:szCs w:val="24"/>
         </w:rPr>
@@ -100,170 +97,263 @@
     </w:p>
     <w:p>
       <w:pPr>
-        <w:spacing w:after="0" w:line="480" w:lineRule="auto"/>
-        <w:ind w:firstLine="720"/>
-        <w:rPr>
-          <w:rFonts w:ascii="Times New Roman" w:hAnsi="Times New Roman" w:cs="Times New Roman"/>
-          <w:sz w:val="24"/>
-        </w:rPr>
-      </w:pPr>
-      <w:r>
-        <w:rPr>
-          <w:rFonts w:ascii="Times New Roman" w:hAnsi="Times New Roman" w:cs="Times New Roman"/>
-          <w:sz w:val="24"/>
-        </w:rPr>
-        <w:t>In today’</w:t>
-      </w:r>
-      <w:r>
-        <w:rPr>
-          <w:rFonts w:ascii="Times New Roman" w:hAnsi="Times New Roman" w:cs="Times New Roman"/>
-          <w:sz w:val="24"/>
-        </w:rPr>
-        <w:t xml:space="preserve">s class </w:t>
-      </w:r>
-      <w:r>
-        <w:rPr>
-          <w:rFonts w:ascii="Times New Roman" w:hAnsi="Times New Roman" w:cs="Times New Roman"/>
-          <w:sz w:val="24"/>
-        </w:rPr>
-        <w:t xml:space="preserve">we </w:t>
-      </w:r>
-      <w:r>
-        <w:rPr>
-          <w:rFonts w:ascii="Times New Roman" w:hAnsi="Times New Roman" w:cs="Times New Roman"/>
-          <w:sz w:val="24"/>
-        </w:rPr>
-        <w:t>learnt about testing web services using cucumber. Cucumber is a testing framework that is based on the Ruby</w:t>
-      </w:r>
-      <w:r>
-        <w:rPr>
-          <w:rFonts w:ascii="Times New Roman" w:hAnsi="Times New Roman" w:cs="Times New Roman"/>
-          <w:sz w:val="24"/>
-        </w:rPr>
-        <w:t xml:space="preserve"> programming language. We were also told about the importance of step definitions which aid in specifying complex syntaxes or functionalities such as making requests to a particular domain or parsing JSON data.</w:t>
-      </w:r>
-      <w:r>
-        <w:rPr>
-          <w:rFonts w:ascii="Times New Roman" w:hAnsi="Times New Roman" w:cs="Times New Roman"/>
-          <w:sz w:val="24"/>
-        </w:rPr>
-        <w:t xml:space="preserve"> The s</w:t>
-      </w:r>
-      <w:r>
-        <w:rPr>
-          <w:rFonts w:ascii="Times New Roman" w:hAnsi="Times New Roman" w:cs="Times New Roman"/>
-          <w:sz w:val="24"/>
-        </w:rPr>
-        <w:t xml:space="preserve">tep </w:t>
-      </w:r>
-      <w:r>
-        <w:rPr>
-          <w:rFonts w:ascii="Times New Roman" w:hAnsi="Times New Roman" w:cs="Times New Roman"/>
-          <w:sz w:val="24"/>
-        </w:rPr>
-        <w:t xml:space="preserve">accomplishes </w:t>
-      </w:r>
-      <w:r>
-        <w:rPr>
-          <w:rFonts w:ascii="Times New Roman" w:hAnsi="Times New Roman" w:cs="Times New Roman"/>
-          <w:sz w:val="24"/>
-        </w:rPr>
-        <w:t>this by referencing Ruby gems in the handling of data.</w:t>
+        <w:rPr>
+          <w:rFonts w:cs="Times New Roman"/>
+          <w:szCs w:val="24"/>
+        </w:rPr>
+      </w:pPr>
+      <w:r>
+        <w:rPr>
+          <w:rFonts w:cs="Times New Roman"/>
+          <w:szCs w:val="24"/>
+        </w:rPr>
+        <w:tab/>
+        <w:t>In the class on the date state</w:t>
+      </w:r>
+      <w:r>
+        <w:rPr>
+          <w:rFonts w:cs="Times New Roman"/>
+          <w:szCs w:val="24"/>
+        </w:rPr>
+        <w:t>d</w:t>
+      </w:r>
+      <w:r>
+        <w:rPr>
+          <w:rFonts w:cs="Times New Roman"/>
+          <w:szCs w:val="24"/>
+        </w:rPr>
+        <w:t xml:space="preserve"> above we learned about </w:t>
+      </w:r>
+      <w:r>
+        <w:rPr>
+          <w:rFonts w:cs="Times New Roman"/>
+          <w:szCs w:val="24"/>
+        </w:rPr>
+        <w:t xml:space="preserve">equivalence class partitioning and boundary value analysis. </w:t>
+      </w:r>
+      <w:r>
+        <w:rPr>
+          <w:rFonts w:cs="Times New Roman"/>
+          <w:szCs w:val="24"/>
+        </w:rPr>
+        <w:t>Equivalence class partitioning</w:t>
+      </w:r>
+      <w:r>
+        <w:rPr>
+          <w:rFonts w:cs="Times New Roman"/>
+          <w:szCs w:val="24"/>
+        </w:rPr>
+        <w:t xml:space="preserve"> </w:t>
+      </w:r>
+      <w:r>
+        <w:rPr>
+          <w:rFonts w:cs="Times New Roman"/>
+          <w:szCs w:val="24"/>
+        </w:rPr>
+        <w:t xml:space="preserve">is </w:t>
+      </w:r>
+      <w:r>
+        <w:rPr>
+          <w:rFonts w:cs="Times New Roman"/>
+          <w:szCs w:val="24"/>
+        </w:rPr>
+        <w:t xml:space="preserve">a black-box test generation </w:t>
+      </w:r>
+      <w:r>
+        <w:rPr>
+          <w:rFonts w:cs="Times New Roman"/>
+          <w:szCs w:val="24"/>
+        </w:rPr>
+        <w:t xml:space="preserve">technique </w:t>
+      </w:r>
+      <w:r>
+        <w:rPr>
+          <w:rFonts w:cs="Times New Roman"/>
+          <w:szCs w:val="24"/>
+        </w:rPr>
+        <w:t xml:space="preserve">which </w:t>
+      </w:r>
+      <w:r>
+        <w:rPr>
+          <w:rFonts w:cs="Times New Roman"/>
+          <w:szCs w:val="24"/>
+        </w:rPr>
+        <w:t>is</w:t>
+      </w:r>
+      <w:r>
+        <w:rPr>
+          <w:rFonts w:cs="Times New Roman"/>
+          <w:szCs w:val="24"/>
+        </w:rPr>
+        <w:t xml:space="preserve"> defined </w:t>
+      </w:r>
+      <w:r>
+        <w:rPr>
+          <w:rFonts w:cs="Times New Roman"/>
+          <w:szCs w:val="24"/>
+        </w:rPr>
+        <w:t xml:space="preserve">as the </w:t>
+      </w:r>
+      <w:r>
+        <w:rPr>
+          <w:rFonts w:cs="Times New Roman"/>
+          <w:szCs w:val="24"/>
+        </w:rPr>
+        <w:t>splitting up of the input domain i</w:t>
+      </w:r>
+      <w:r>
+        <w:rPr>
+          <w:rFonts w:cs="Times New Roman"/>
+          <w:szCs w:val="24"/>
+        </w:rPr>
+        <w:t>nto sets of relevant partitions</w:t>
+      </w:r>
+      <w:r>
+        <w:rPr>
+          <w:rFonts w:cs="Times New Roman"/>
+          <w:szCs w:val="24"/>
+        </w:rPr>
+        <w:t>. However before equivalence class partitioning can take place it is salient to first carry out</w:t>
+      </w:r>
+      <w:r>
+        <w:rPr>
+          <w:rFonts w:cs="Times New Roman"/>
+          <w:szCs w:val="24"/>
+        </w:rPr>
+        <w:t xml:space="preserve"> using another test generation technique called</w:t>
+      </w:r>
+      <w:r>
+        <w:rPr>
+          <w:rFonts w:cs="Times New Roman"/>
+          <w:szCs w:val="24"/>
+        </w:rPr>
+        <w:t xml:space="preserve"> boundary value analysis.</w:t>
+      </w:r>
+      <w:r>
+        <w:rPr>
+          <w:rFonts w:cs="Times New Roman"/>
+          <w:szCs w:val="24"/>
+        </w:rPr>
+        <w:t xml:space="preserve"> In boundary value analysis the </w:t>
+      </w:r>
+      <w:r>
+        <w:rPr>
+          <w:rFonts w:cs="Times New Roman"/>
+          <w:szCs w:val="24"/>
+        </w:rPr>
+        <w:t xml:space="preserve">input domain is studied </w:t>
+      </w:r>
+      <w:r>
+        <w:rPr>
+          <w:rFonts w:cs="Times New Roman"/>
+          <w:szCs w:val="24"/>
+        </w:rPr>
+        <w:t xml:space="preserve">and </w:t>
+      </w:r>
+      <w:r>
+        <w:rPr>
+          <w:rFonts w:cs="Times New Roman"/>
+          <w:szCs w:val="24"/>
+        </w:rPr>
+        <w:t>specific zones are identified such as the both extremes of the input domain, the midpoint and offsets from both extremes.</w:t>
+      </w:r>
+      <w:r>
+        <w:rPr>
+          <w:rFonts w:cs="Times New Roman"/>
+          <w:szCs w:val="24"/>
+        </w:rPr>
+        <w:t xml:space="preserve"> Depending on the input domain, equivalence class partitioning can be a very important technique as it prevents exhaustive testing </w:t>
+      </w:r>
+      <w:r>
+        <w:rPr>
+          <w:rFonts w:cs="Times New Roman"/>
+          <w:szCs w:val="24"/>
+        </w:rPr>
+        <w:t>while yielding similar results as an exhaustive test.</w:t>
+      </w:r>
+      <w:r>
+        <w:rPr>
+          <w:rFonts w:cs="Times New Roman"/>
+          <w:szCs w:val="24"/>
+        </w:rPr>
+        <w:t xml:space="preserve"> These techniques are u</w:t>
+      </w:r>
+      <w:r>
+        <w:rPr>
+          <w:rFonts w:cs="Times New Roman"/>
+          <w:szCs w:val="24"/>
+        </w:rPr>
+        <w:t>seful during functional testing, in other words to test whether or not the observed behaviors of an application conforms to its requirements.</w:t>
       </w:r>
     </w:p>
     <w:p>
       <w:pPr>
-        <w:spacing w:after="0" w:line="480" w:lineRule="auto"/>
-        <w:ind w:firstLine="720"/>
-        <w:rPr>
-          <w:rFonts w:ascii="Times New Roman" w:hAnsi="Times New Roman" w:cs="Times New Roman"/>
-          <w:sz w:val="24"/>
-        </w:rPr>
-      </w:pPr>
-      <w:r>
-        <w:rPr>
-          <w:rFonts w:ascii="Times New Roman" w:hAnsi="Times New Roman" w:cs="Times New Roman"/>
-          <w:sz w:val="24"/>
-        </w:rPr>
-        <w:t>Cucumber tests applications in a linear fashion, rather than all scenarios executed in parallel. If an error is received Cucumber will abort the current scenario and skip to the next. As a scenario is being run output is printed to the console to assist in keeping track of the test progress</w:t>
-      </w:r>
-      <w:r>
-        <w:rPr>
-          <w:rFonts w:ascii="Times New Roman" w:hAnsi="Times New Roman" w:cs="Times New Roman"/>
-          <w:sz w:val="24"/>
-        </w:rPr>
-        <w:t xml:space="preserve"> by highlighting what is working and what is not.</w:t>
-      </w:r>
-      <w:r>
-        <w:rPr>
-          <w:rFonts w:ascii="Times New Roman" w:hAnsi="Times New Roman" w:cs="Times New Roman"/>
-          <w:sz w:val="24"/>
-        </w:rPr>
-        <w:t xml:space="preserve"> </w:t>
-      </w:r>
-    </w:p>
-    <w:p>
-      <w:pPr>
-        <w:spacing w:after="0" w:line="480" w:lineRule="auto"/>
-        <w:ind w:firstLine="720"/>
-        <w:rPr>
-          <w:rFonts w:ascii="Times New Roman" w:hAnsi="Times New Roman" w:cs="Times New Roman"/>
-          <w:sz w:val="24"/>
-        </w:rPr>
-      </w:pPr>
-      <w:r>
-        <w:rPr>
-          <w:rFonts w:ascii="Times New Roman" w:hAnsi="Times New Roman" w:cs="Times New Roman"/>
-          <w:sz w:val="24"/>
-        </w:rPr>
-        <w:t>A plethora of Gems were required for the completion of the class exercise. It took approximately 24 minutes to download all the required Gems. The web framework used in Sinatra which is a lightweight ruby server framework for testing small services. It is not recommended for production. A more feasible web framework is Rails.</w:t>
-      </w:r>
-      <w:r>
-        <w:rPr>
-          <w:rFonts w:ascii="Times New Roman" w:hAnsi="Times New Roman" w:cs="Times New Roman"/>
-          <w:sz w:val="24"/>
-        </w:rPr>
-        <w:t xml:space="preserve"> Although no errors were to be expected while testing the web service included with the class exercise, </w:t>
-      </w:r>
-      <w:r>
-        <w:rPr>
-          <w:rFonts w:ascii="Times New Roman" w:hAnsi="Times New Roman" w:cs="Times New Roman"/>
-          <w:sz w:val="24"/>
-        </w:rPr>
-        <w:t>the</w:t>
-      </w:r>
-      <w:r>
-        <w:rPr>
-          <w:rFonts w:ascii="Times New Roman" w:hAnsi="Times New Roman" w:cs="Times New Roman"/>
-          <w:sz w:val="24"/>
-        </w:rPr>
-        <w:t xml:space="preserve"> error “</w:t>
-      </w:r>
-      <w:r>
-        <w:rPr>
-          <w:rFonts w:ascii="Times New Roman" w:hAnsi="Times New Roman" w:cs="Times New Roman"/>
-          <w:sz w:val="24"/>
-        </w:rPr>
-        <w:t>undefined method `should' for #&lt;Hash:0x000000029af068&gt; (NoMethodError)</w:t>
-      </w:r>
-      <w:r>
-        <w:rPr>
-          <w:rFonts w:ascii="Times New Roman" w:hAnsi="Times New Roman" w:cs="Times New Roman"/>
-          <w:sz w:val="24"/>
-        </w:rPr>
-        <w:t xml:space="preserve">” </w:t>
-      </w:r>
-      <w:r>
-        <w:rPr>
-          <w:rFonts w:ascii="Times New Roman" w:hAnsi="Times New Roman" w:cs="Times New Roman"/>
-          <w:sz w:val="24"/>
-        </w:rPr>
-        <w:t>was encountered</w:t>
-      </w:r>
-      <w:r>
-        <w:rPr>
-          <w:rFonts w:ascii="Times New Roman" w:hAnsi="Times New Roman" w:cs="Times New Roman"/>
-          <w:sz w:val="24"/>
+        <w:rPr>
+          <w:rFonts w:cs="Times New Roman"/>
+          <w:szCs w:val="24"/>
+        </w:rPr>
+      </w:pPr>
+      <w:r>
+        <w:rPr>
+          <w:rFonts w:cs="Times New Roman"/>
+          <w:szCs w:val="24"/>
+        </w:rPr>
+        <w:tab/>
+        <w:t>There are a total of 8 documents generated from functional testing. They are</w:t>
+      </w:r>
+      <w:r>
+        <w:rPr>
+          <w:rFonts w:cs="Times New Roman"/>
+          <w:szCs w:val="24"/>
+        </w:rPr>
+        <w:t xml:space="preserve"> the </w:t>
+      </w:r>
+      <w:r>
+        <w:rPr>
+          <w:rFonts w:cs="Times New Roman"/>
+          <w:szCs w:val="24"/>
+        </w:rPr>
+        <w:t xml:space="preserve">Test Plan, Test Design Spec, </w:t>
+      </w:r>
+      <w:r>
+        <w:rPr>
+          <w:rFonts w:cs="Times New Roman"/>
+          <w:szCs w:val="24"/>
+        </w:rPr>
+        <w:t xml:space="preserve">Test Case Spec, </w:t>
+      </w:r>
+      <w:r>
+        <w:rPr>
+          <w:rFonts w:cs="Times New Roman"/>
+          <w:szCs w:val="24"/>
+        </w:rPr>
+        <w:t>Test Procedure Spec</w:t>
+      </w:r>
+      <w:r>
+        <w:rPr>
+          <w:rFonts w:cs="Times New Roman"/>
+          <w:szCs w:val="24"/>
+        </w:rPr>
+        <w:t xml:space="preserve">, Test Transmittal Report, Test Log, </w:t>
+      </w:r>
+      <w:r>
+        <w:rPr>
+          <w:rFonts w:cs="Times New Roman"/>
+          <w:szCs w:val="24"/>
+        </w:rPr>
+        <w:t xml:space="preserve">Test Incident Report and the </w:t>
+      </w:r>
+      <w:r>
+        <w:rPr>
+          <w:rFonts w:cs="Times New Roman"/>
+          <w:szCs w:val="24"/>
+        </w:rPr>
+        <w:t>Test Summary</w:t>
+      </w:r>
+      <w:r>
+        <w:rPr>
+          <w:rFonts w:cs="Times New Roman"/>
+          <w:szCs w:val="24"/>
         </w:rPr>
         <w:t>.</w:t>
       </w:r>
@@ -278,6 +368,127 @@
     </w:sectPr>
   </w:body>
 </w:document>
+</file>
+
+<file path=word/numbering.xml><?xml version="1.0" encoding="utf-8"?>
+<w:numbering xmlns:wpc="http://schemas.microsoft.com/office/word/2010/wordprocessingCanvas" xmlns:mc="http://schemas.openxmlformats.org/markup-compatibility/2006" xmlns:o="urn:schemas-microsoft-com:office:office" xmlns:r="http://schemas.openxmlformats.org/officeDocument/2006/relationships" xmlns:m="http://schemas.openxmlformats.org/officeDocument/2006/math" xmlns:v="urn:schemas-microsoft-com:vml" xmlns:wp14="http://schemas.microsoft.com/office/word/2010/wordprocessingDrawing" xmlns:wp="http://schemas.openxmlformats.org/drawingml/2006/wordprocessingDrawing" xmlns:w10="urn:schemas-microsoft-com:office:word" xmlns:w="http://schemas.openxmlformats.org/wordprocessingml/2006/main" xmlns:w14="http://schemas.microsoft.com/office/word/2010/wordml" xmlns:wpg="http://schemas.microsoft.com/office/word/2010/wordprocessingGroup" xmlns:wpi="http://schemas.microsoft.com/office/word/2010/wordprocessingInk" xmlns:wne="http://schemas.microsoft.com/office/word/2006/wordml" xmlns:wps="http://schemas.microsoft.com/office/word/2010/wordprocessingShape" mc:Ignorable="w14 wp14">
+  <w:abstractNum w:abstractNumId="0">
+    <w:nsid w:val="61C45FF4"/>
+    <w:multiLevelType w:val="hybridMultilevel"/>
+    <w:tmpl w:val="C0B2E4A0"/>
+    <w:lvl w:ilvl="0" w:tplc="04090001">
+      <w:start w:val="1"/>
+      <w:numFmt w:val="bullet"/>
+      <w:lvlText w:val=""/>
+      <w:lvlJc w:val="left"/>
+      <w:pPr>
+        <w:ind w:left="776" w:hanging="360"/>
+      </w:pPr>
+      <w:rPr>
+        <w:rFonts w:ascii="Symbol" w:hAnsi="Symbol" w:hint="default"/>
+      </w:rPr>
+    </w:lvl>
+    <w:lvl w:ilvl="1" w:tplc="04090003" w:tentative="1">
+      <w:start w:val="1"/>
+      <w:numFmt w:val="bullet"/>
+      <w:lvlText w:val="o"/>
+      <w:lvlJc w:val="left"/>
+      <w:pPr>
+        <w:ind w:left="1496" w:hanging="360"/>
+      </w:pPr>
+      <w:rPr>
+        <w:rFonts w:ascii="Courier New" w:hAnsi="Courier New" w:cs="Courier New" w:hint="default"/>
+      </w:rPr>
+    </w:lvl>
+    <w:lvl w:ilvl="2" w:tplc="04090005" w:tentative="1">
+      <w:start w:val="1"/>
+      <w:numFmt w:val="bullet"/>
+      <w:lvlText w:val=""/>
+      <w:lvlJc w:val="left"/>
+      <w:pPr>
+        <w:ind w:left="2216" w:hanging="360"/>
+      </w:pPr>
+      <w:rPr>
+        <w:rFonts w:ascii="Wingdings" w:hAnsi="Wingdings" w:hint="default"/>
+      </w:rPr>
+    </w:lvl>
+    <w:lvl w:ilvl="3" w:tplc="04090001" w:tentative="1">
+      <w:start w:val="1"/>
+      <w:numFmt w:val="bullet"/>
+      <w:lvlText w:val=""/>
+      <w:lvlJc w:val="left"/>
+      <w:pPr>
+        <w:ind w:left="2936" w:hanging="360"/>
+      </w:pPr>
+      <w:rPr>
+        <w:rFonts w:ascii="Symbol" w:hAnsi="Symbol" w:hint="default"/>
+      </w:rPr>
+    </w:lvl>
+    <w:lvl w:ilvl="4" w:tplc="04090003" w:tentative="1">
+      <w:start w:val="1"/>
+      <w:numFmt w:val="bullet"/>
+      <w:lvlText w:val="o"/>
+      <w:lvlJc w:val="left"/>
+      <w:pPr>
+        <w:ind w:left="3656" w:hanging="360"/>
+      </w:pPr>
+      <w:rPr>
+        <w:rFonts w:ascii="Courier New" w:hAnsi="Courier New" w:cs="Courier New" w:hint="default"/>
+      </w:rPr>
+    </w:lvl>
+    <w:lvl w:ilvl="5" w:tplc="04090005" w:tentative="1">
+      <w:start w:val="1"/>
+      <w:numFmt w:val="bullet"/>
+      <w:lvlText w:val=""/>
+      <w:lvlJc w:val="left"/>
+      <w:pPr>
+        <w:ind w:left="4376" w:hanging="360"/>
+      </w:pPr>
+      <w:rPr>
+        <w:rFonts w:ascii="Wingdings" w:hAnsi="Wingdings" w:hint="default"/>
+      </w:rPr>
+    </w:lvl>
+    <w:lvl w:ilvl="6" w:tplc="04090001" w:tentative="1">
+      <w:start w:val="1"/>
+      <w:numFmt w:val="bullet"/>
+      <w:lvlText w:val=""/>
+      <w:lvlJc w:val="left"/>
+      <w:pPr>
+        <w:ind w:left="5096" w:hanging="360"/>
+      </w:pPr>
+      <w:rPr>
+        <w:rFonts w:ascii="Symbol" w:hAnsi="Symbol" w:hint="default"/>
+      </w:rPr>
+    </w:lvl>
+    <w:lvl w:ilvl="7" w:tplc="04090003" w:tentative="1">
+      <w:start w:val="1"/>
+      <w:numFmt w:val="bullet"/>
+      <w:lvlText w:val="o"/>
+      <w:lvlJc w:val="left"/>
+      <w:pPr>
+        <w:ind w:left="5816" w:hanging="360"/>
+      </w:pPr>
+      <w:rPr>
+        <w:rFonts w:ascii="Courier New" w:hAnsi="Courier New" w:cs="Courier New" w:hint="default"/>
+      </w:rPr>
+    </w:lvl>
+    <w:lvl w:ilvl="8" w:tplc="04090005" w:tentative="1">
+      <w:start w:val="1"/>
+      <w:numFmt w:val="bullet"/>
+      <w:lvlText w:val=""/>
+      <w:lvlJc w:val="left"/>
+      <w:pPr>
+        <w:ind w:left="6536" w:hanging="360"/>
+      </w:pPr>
+      <w:rPr>
+        <w:rFonts w:ascii="Wingdings" w:hAnsi="Wingdings" w:hint="default"/>
+      </w:rPr>
+    </w:lvl>
+  </w:abstractNum>
+  <w:num w:numId="1">
+    <w:abstractNumId w:val="0"/>
+  </w:num>
+</w:numbering>
 </file>
 
 <file path=word/styles.xml><?xml version="1.0" encoding="utf-8"?>
@@ -439,7 +650,15 @@
   <w:style w:type="paragraph" w:default="1" w:styleId="Normal">
     <w:name w:val="Normal"/>
     <w:qFormat/>
-    <w:rsid w:val="005207A6"/>
+    <w:rsid w:val="00162F82"/>
+    <w:pPr>
+      <w:spacing w:after="0" w:line="480" w:lineRule="auto"/>
+      <w:jc w:val="both"/>
+    </w:pPr>
+    <w:rPr>
+      <w:rFonts w:ascii="Times New Roman" w:hAnsi="Times New Roman"/>
+      <w:sz w:val="24"/>
+    </w:rPr>
   </w:style>
   <w:style w:type="character" w:default="1" w:styleId="DefaultParagraphFont">
     <w:name w:val="Default Paragraph Font"/>
@@ -467,6 +686,17 @@
     <w:uiPriority w:val="99"/>
     <w:semiHidden/>
     <w:unhideWhenUsed/>
+  </w:style>
+  <w:style w:type="paragraph" w:styleId="ListParagraph">
+    <w:name w:val="List Paragraph"/>
+    <w:basedOn w:val="Normal"/>
+    <w:uiPriority w:val="34"/>
+    <w:qFormat/>
+    <w:rsid w:val="004677A5"/>
+    <w:pPr>
+      <w:ind w:left="720"/>
+      <w:contextualSpacing/>
+    </w:pPr>
   </w:style>
 </w:styles>
 </file>
@@ -630,7 +860,15 @@
   <w:style w:type="paragraph" w:default="1" w:styleId="Normal">
     <w:name w:val="Normal"/>
     <w:qFormat/>
-    <w:rsid w:val="005207A6"/>
+    <w:rsid w:val="00162F82"/>
+    <w:pPr>
+      <w:spacing w:after="0" w:line="480" w:lineRule="auto"/>
+      <w:jc w:val="both"/>
+    </w:pPr>
+    <w:rPr>
+      <w:rFonts w:ascii="Times New Roman" w:hAnsi="Times New Roman"/>
+      <w:sz w:val="24"/>
+    </w:rPr>
   </w:style>
   <w:style w:type="character" w:default="1" w:styleId="DefaultParagraphFont">
     <w:name w:val="Default Paragraph Font"/>
@@ -658,6 +896,17 @@
     <w:uiPriority w:val="99"/>
     <w:semiHidden/>
     <w:unhideWhenUsed/>
+  </w:style>
+  <w:style w:type="paragraph" w:styleId="ListParagraph">
+    <w:name w:val="List Paragraph"/>
+    <w:basedOn w:val="Normal"/>
+    <w:uiPriority w:val="34"/>
+    <w:qFormat/>
+    <w:rsid w:val="004677A5"/>
+    <w:pPr>
+      <w:ind w:left="720"/>
+      <w:contextualSpacing/>
+    </w:pPr>
   </w:style>
 </w:styles>
 </file>

</xml_diff>